<commit_message>
Fixed Wander's behaviour.h script
</commit_message>
<xml_diff>
--- a/AI Design Document.docx
+++ b/AI Design Document.docx
@@ -114,6 +114,36 @@
           </w:p>
         </w:tc>
       </w:tr>
+      <w:tr>
+        <w:tc>
+          <w:tcPr>
+            <w:tcW w:w="1276" w:type="dxa"/>
+            <w:shd w:val="clear" w:color="auto" w:fill="auto"/>
+          </w:tcPr>
+          <w:p>
+            <w:pPr>
+              <w:pStyle w:val="NoSpacing"/>
+            </w:pPr>
+            <w:r>
+              <w:t>2.0</w:t>
+            </w:r>
+          </w:p>
+        </w:tc>
+        <w:tc>
+          <w:tcPr>
+            <w:tcW w:w="5812" w:type="dxa"/>
+            <w:shd w:val="clear" w:color="auto" w:fill="auto"/>
+          </w:tcPr>
+          <w:p>
+            <w:pPr>
+              <w:pStyle w:val="NoSpacing"/>
+            </w:pPr>
+            <w:r>
+              <w:t>Removal of stretch goals</w:t>
+            </w:r>
+          </w:p>
+        </w:tc>
+      </w:tr>
     </w:tbl>
     <w:p>
       <w:pPr>
@@ -308,10 +338,7 @@
         <w:t xml:space="preserve">&lt;A list of logical elements in the game, i.e. </w:t>
       </w:r>
       <w:r>
-        <w:t>eat, drink, protect territory</w:t>
-      </w:r>
-      <w:r>
-        <w:t xml:space="preserve"> (stretch goal), claim more territory (stretch goal)</w:t>
+        <w:t>eat, drink</w:t>
       </w:r>
       <w:r>
         <w:t>&gt;</w:t>
@@ -335,15 +362,7 @@
         <w:t>&lt;</w:t>
       </w:r>
       <w:r>
-        <w:t xml:space="preserve">The player will simply watch a simulation of AI surviving. The player doesn’t do anything except watch, and the simulation ends when </w:t>
-      </w:r>
-      <w:proofErr w:type="gramStart"/>
-      <w:r>
-        <w:t>all</w:t>
-      </w:r>
-      <w:proofErr w:type="gramEnd"/>
-      <w:r>
-        <w:t xml:space="preserve"> but one AI is dead&gt;</w:t>
+        <w:t>The player will simply watch a simulation of AI surviving. The player doesn’t do anything except watch&gt;</w:t>
       </w:r>
     </w:p>
     <w:p>
@@ -397,72 +416,6 @@
       <w:r>
         <w:t>- The AI wanders around when not eating or drinking</w:t>
       </w:r>
-    </w:p>
-    <w:p>
-      <w:pPr>
-        <w:pStyle w:val="NoSpacing"/>
-        <w:ind w:left="720" w:firstLine="720"/>
-      </w:pPr>
-    </w:p>
-    <w:p>
-      <w:pPr>
-        <w:pStyle w:val="NoSpacing"/>
-        <w:ind w:left="720" w:firstLine="720"/>
-      </w:pPr>
-      <w:r>
-        <w:t>4.2 Stretch Goal Mechanics</w:t>
-      </w:r>
-    </w:p>
-    <w:p>
-      <w:pPr>
-        <w:pStyle w:val="NoSpacing"/>
-        <w:ind w:left="720" w:firstLine="720"/>
-      </w:pPr>
-      <w:r>
-        <w:t>- The AI has territory that they control</w:t>
-      </w:r>
-    </w:p>
-    <w:p>
-      <w:pPr>
-        <w:pStyle w:val="NoSpacing"/>
-        <w:ind w:left="720" w:firstLine="720"/>
-      </w:pPr>
-      <w:r>
-        <w:t>- The AI protects their territory and the food inside it</w:t>
-      </w:r>
-    </w:p>
-    <w:p>
-      <w:pPr>
-        <w:pStyle w:val="NoSpacing"/>
-        <w:ind w:left="720" w:firstLine="720"/>
-      </w:pPr>
-      <w:r>
-        <w:t>- The AI becomes stronger and braver after eating another AI</w:t>
-      </w:r>
-    </w:p>
-    <w:p>
-      <w:pPr>
-        <w:pStyle w:val="NoSpacing"/>
-        <w:ind w:left="720" w:firstLine="720"/>
-      </w:pPr>
-      <w:r>
-        <w:t>- The AI becomes more desperate when their territory shrinks due to food shortage</w:t>
-      </w:r>
-    </w:p>
-    <w:p>
-      <w:pPr>
-        <w:pStyle w:val="NoSpacing"/>
-        <w:ind w:left="1440"/>
-      </w:pPr>
-      <w:r>
-        <w:t>- The defending AI has an intimidation radius that makes other AI run unless they have enough bravery or desperation.</w:t>
-      </w:r>
-    </w:p>
-    <w:p>
-      <w:pPr>
-        <w:pStyle w:val="NoSpacing"/>
-        <w:ind w:left="720" w:firstLine="720"/>
-      </w:pPr>
     </w:p>
     <w:p>
       <w:pPr>
@@ -511,7 +464,13 @@
         <w:pStyle w:val="NoSpacing"/>
       </w:pPr>
       <w:r>
-        <w:t>Definite Behaviours:</w:t>
+        <w:t>Behaviours</w:t>
+      </w:r>
+      <w:r>
+        <w:t xml:space="preserve"> Flowchart</w:t>
+      </w:r>
+      <w:r>
+        <w:t>:</w:t>
       </w:r>
     </w:p>
     <w:p>
@@ -569,21 +528,6 @@
       <w:pPr>
         <w:pStyle w:val="NoSpacing"/>
       </w:pPr>
-    </w:p>
-    <w:p>
-      <w:pPr>
-        <w:pStyle w:val="NoSpacing"/>
-      </w:pPr>
-      <w:r>
-        <w:t>Stretch Behaviours:</w:t>
-      </w:r>
-    </w:p>
-    <w:p>
-      <w:pPr>
-        <w:pStyle w:val="NoSpacing"/>
-      </w:pPr>
-      <w:bookmarkStart w:id="6" w:name="_GoBack"/>
-      <w:bookmarkEnd w:id="6"/>
     </w:p>
     <w:p>
       <w:pPr>
@@ -809,14 +753,115 @@
     <w:p>
       <w:pPr>
         <w:pStyle w:val="NoSpacing"/>
+      </w:pPr>
+    </w:p>
+    <w:p>
+      <w:pPr>
+        <w:pStyle w:val="NoSpacing"/>
+      </w:pPr>
+      <w:r>
+        <w:t>8</w:t>
+      </w:r>
+      <w:r>
+        <w:t>.0 Game Flow</w:t>
+      </w:r>
+    </w:p>
+    <w:p>
+      <w:pPr>
+        <w:pStyle w:val="NoSpacing"/>
         <w:ind w:left="720"/>
       </w:pPr>
+      <w:r>
+        <w:t>9.1 ‘Mission’ / ‘Level’ structure</w:t>
+      </w:r>
+    </w:p>
+    <w:p>
+      <w:pPr>
+        <w:pStyle w:val="NoSpacing"/>
+        <w:ind w:left="1440"/>
+      </w:pPr>
+      <w:r>
+        <w:t>&lt;</w:t>
+      </w:r>
+      <w:r>
+        <w:t>One map. It has water acting as an obstacle and has food scattered about&gt;</w:t>
+      </w:r>
     </w:p>
     <w:p>
       <w:pPr>
         <w:pStyle w:val="NoSpacing"/>
         <w:ind w:left="720"/>
       </w:pPr>
+      <w:r>
+        <w:t>9.2 Objectives</w:t>
+      </w:r>
+    </w:p>
+    <w:p>
+      <w:pPr>
+        <w:pStyle w:val="NoSpacing"/>
+        <w:ind w:left="1440"/>
+      </w:pPr>
+      <w:r>
+        <w:t>&lt;</w:t>
+      </w:r>
+      <w:r>
+        <w:t>The player simply watches the AI do their thing&gt;</w:t>
+      </w:r>
+    </w:p>
+    <w:p>
+      <w:pPr>
+        <w:pStyle w:val="NoSpacing"/>
+        <w:ind w:left="1440"/>
+      </w:pPr>
+    </w:p>
+    <w:p>
+      <w:pPr>
+        <w:pStyle w:val="NoSpacing"/>
+      </w:pPr>
+      <w:r>
+        <w:t>9</w:t>
+      </w:r>
+      <w:r>
+        <w:t>.0 Levels</w:t>
+      </w:r>
+    </w:p>
+    <w:p>
+      <w:pPr>
+        <w:pStyle w:val="NoSpacing"/>
+        <w:ind w:firstLine="720"/>
+      </w:pPr>
+      <w:r>
+        <w:t>&lt;</w:t>
+      </w:r>
+      <w:r>
+        <w:t>Only one level</w:t>
+      </w:r>
+      <w:r>
+        <w:t>, very basic in design</w:t>
+      </w:r>
+      <w:r>
+        <w:t>&gt;</w:t>
+      </w:r>
+    </w:p>
+    <w:p>
+      <w:pPr>
+        <w:pStyle w:val="NoSpacing"/>
+        <w:ind w:firstLine="720"/>
+      </w:pPr>
+    </w:p>
+    <w:p>
+      <w:pPr>
+        <w:pStyle w:val="NoSpacing"/>
+      </w:pPr>
+      <w:r>
+        <w:t>1</w:t>
+      </w:r>
+      <w:r>
+        <w:t>0</w:t>
+      </w:r>
+      <w:r>
+        <w:t>.0 Interface</w:t>
+      </w:r>
     </w:p>
     <w:p>
       <w:pPr>
@@ -824,491 +869,25 @@
         <w:ind w:left="720"/>
       </w:pPr>
       <w:r>
-        <w:t>Stretch I</w:t>
-      </w:r>
-      <w:r>
-        <w:t>tems</w:t>
-      </w:r>
-    </w:p>
-    <w:tbl>
-      <w:tblPr>
-        <w:tblW w:w="0" w:type="auto"/>
-        <w:tblInd w:w="959" w:type="dxa"/>
-        <w:tblBorders>
-          <w:top w:val="single" w:sz="4" w:space="0" w:color="000000"/>
-          <w:left w:val="single" w:sz="4" w:space="0" w:color="000000"/>
-          <w:bottom w:val="single" w:sz="4" w:space="0" w:color="000000"/>
-          <w:right w:val="single" w:sz="4" w:space="0" w:color="000000"/>
-          <w:insideH w:val="single" w:sz="4" w:space="0" w:color="000000"/>
-          <w:insideV w:val="single" w:sz="4" w:space="0" w:color="000000"/>
-        </w:tblBorders>
-        <w:tblLook w:val="04A0" w:firstRow="1" w:lastRow="0" w:firstColumn="1" w:lastColumn="0" w:noHBand="0" w:noVBand="1"/>
-      </w:tblPr>
-      <w:tblGrid>
-        <w:gridCol w:w="842"/>
-        <w:gridCol w:w="874"/>
-        <w:gridCol w:w="726"/>
-        <w:gridCol w:w="809"/>
-        <w:gridCol w:w="903"/>
-        <w:gridCol w:w="986"/>
-        <w:gridCol w:w="1417"/>
-        <w:gridCol w:w="2059"/>
-      </w:tblGrid>
-      <w:tr>
-        <w:tc>
-          <w:tcPr>
-            <w:tcW w:w="842" w:type="dxa"/>
-            <w:shd w:val="clear" w:color="auto" w:fill="auto"/>
-          </w:tcPr>
-          <w:p>
-            <w:pPr>
-              <w:pStyle w:val="NoSpacing"/>
-            </w:pPr>
-            <w:r>
-              <w:t>Item</w:t>
-            </w:r>
-          </w:p>
-        </w:tc>
-        <w:tc>
-          <w:tcPr>
-            <w:tcW w:w="874" w:type="dxa"/>
-          </w:tcPr>
-          <w:p>
-            <w:pPr>
-              <w:pStyle w:val="NoSpacing"/>
-            </w:pPr>
-            <w:r>
-              <w:t>Hunger</w:t>
-            </w:r>
-          </w:p>
-        </w:tc>
-        <w:tc>
-          <w:tcPr>
-            <w:tcW w:w="726" w:type="dxa"/>
-          </w:tcPr>
-          <w:p>
-            <w:pPr>
-              <w:pStyle w:val="NoSpacing"/>
-            </w:pPr>
-            <w:r>
-              <w:t>Thirst</w:t>
-            </w:r>
-          </w:p>
-        </w:tc>
-        <w:tc>
-          <w:tcPr>
-            <w:tcW w:w="809" w:type="dxa"/>
-            <w:shd w:val="clear" w:color="auto" w:fill="auto"/>
-          </w:tcPr>
-          <w:p>
-            <w:pPr>
-              <w:pStyle w:val="NoSpacing"/>
-            </w:pPr>
-            <w:r>
-              <w:t>Health</w:t>
-            </w:r>
-          </w:p>
-        </w:tc>
-        <w:tc>
-          <w:tcPr>
-            <w:tcW w:w="903" w:type="dxa"/>
-            <w:shd w:val="clear" w:color="auto" w:fill="auto"/>
-          </w:tcPr>
-          <w:p>
-            <w:pPr>
-              <w:pStyle w:val="NoSpacing"/>
-            </w:pPr>
-            <w:r>
-              <w:t>Bravery</w:t>
-            </w:r>
-          </w:p>
-        </w:tc>
-        <w:tc>
-          <w:tcPr>
-            <w:tcW w:w="986" w:type="dxa"/>
-          </w:tcPr>
-          <w:p>
-            <w:pPr>
-              <w:pStyle w:val="NoSpacing"/>
-            </w:pPr>
-            <w:r>
-              <w:t>Strength</w:t>
-            </w:r>
-          </w:p>
-        </w:tc>
-        <w:tc>
-          <w:tcPr>
-            <w:tcW w:w="1417" w:type="dxa"/>
-          </w:tcPr>
-          <w:p>
-            <w:pPr>
-              <w:pStyle w:val="NoSpacing"/>
-            </w:pPr>
-            <w:r>
-              <w:t>Durability</w:t>
-            </w:r>
-          </w:p>
-        </w:tc>
-        <w:tc>
-          <w:tcPr>
-            <w:tcW w:w="2059" w:type="dxa"/>
-            <w:shd w:val="clear" w:color="auto" w:fill="auto"/>
-          </w:tcPr>
-          <w:p>
-            <w:pPr>
-              <w:pStyle w:val="NoSpacing"/>
-            </w:pPr>
-            <w:r>
-              <w:t>Description</w:t>
-            </w:r>
-          </w:p>
-        </w:tc>
-      </w:tr>
-      <w:tr>
-        <w:tc>
-          <w:tcPr>
-            <w:tcW w:w="842" w:type="dxa"/>
-            <w:shd w:val="clear" w:color="auto" w:fill="auto"/>
-          </w:tcPr>
-          <w:p>
-            <w:pPr>
-              <w:pStyle w:val="NoSpacing"/>
-            </w:pPr>
-            <w:r>
-              <w:t>Food</w:t>
-            </w:r>
-          </w:p>
-        </w:tc>
-        <w:tc>
-          <w:tcPr>
-            <w:tcW w:w="874" w:type="dxa"/>
-          </w:tcPr>
-          <w:p>
-            <w:pPr>
-              <w:pStyle w:val="NoSpacing"/>
-            </w:pPr>
-            <w:r>
-              <w:t>3</w:t>
-            </w:r>
-          </w:p>
-        </w:tc>
-        <w:tc>
-          <w:tcPr>
-            <w:tcW w:w="726" w:type="dxa"/>
-          </w:tcPr>
-          <w:p>
-            <w:pPr>
-              <w:pStyle w:val="NoSpacing"/>
-            </w:pPr>
-            <w:r>
-              <w:t>1</w:t>
-            </w:r>
-          </w:p>
-        </w:tc>
-        <w:tc>
-          <w:tcPr>
-            <w:tcW w:w="809" w:type="dxa"/>
-            <w:shd w:val="clear" w:color="auto" w:fill="auto"/>
-          </w:tcPr>
-          <w:p>
-            <w:pPr>
-              <w:pStyle w:val="NoSpacing"/>
-            </w:pPr>
-            <w:r>
-              <w:t>3</w:t>
-            </w:r>
-          </w:p>
-        </w:tc>
-        <w:tc>
-          <w:tcPr>
-            <w:tcW w:w="903" w:type="dxa"/>
-            <w:shd w:val="clear" w:color="auto" w:fill="auto"/>
-          </w:tcPr>
-          <w:p>
-            <w:pPr>
-              <w:pStyle w:val="NoSpacing"/>
-            </w:pPr>
-            <w:r>
-              <w:t>0</w:t>
-            </w:r>
-          </w:p>
-        </w:tc>
-        <w:tc>
-          <w:tcPr>
-            <w:tcW w:w="986" w:type="dxa"/>
-          </w:tcPr>
-          <w:p>
-            <w:pPr>
-              <w:pStyle w:val="NoSpacing"/>
-            </w:pPr>
-            <w:r>
-              <w:t>0</w:t>
-            </w:r>
-          </w:p>
-        </w:tc>
-        <w:tc>
-          <w:tcPr>
-            <w:tcW w:w="1417" w:type="dxa"/>
-          </w:tcPr>
-          <w:p>
-            <w:pPr>
-              <w:pStyle w:val="NoSpacing"/>
-            </w:pPr>
-            <w:r>
-              <w:t>10</w:t>
-            </w:r>
-          </w:p>
-        </w:tc>
-        <w:tc>
-          <w:tcPr>
-            <w:tcW w:w="2059" w:type="dxa"/>
-            <w:shd w:val="clear" w:color="auto" w:fill="auto"/>
-          </w:tcPr>
-          <w:p>
-            <w:pPr>
-              <w:pStyle w:val="NoSpacing"/>
-            </w:pPr>
-            <w:r>
-              <w:t>Eat food to fill your hunger</w:t>
-            </w:r>
-          </w:p>
-        </w:tc>
-      </w:tr>
-      <w:tr>
-        <w:tc>
-          <w:tcPr>
-            <w:tcW w:w="842" w:type="dxa"/>
-            <w:shd w:val="clear" w:color="auto" w:fill="auto"/>
-          </w:tcPr>
-          <w:p>
-            <w:pPr>
-              <w:pStyle w:val="NoSpacing"/>
-            </w:pPr>
-            <w:r>
-              <w:t>Water</w:t>
-            </w:r>
-          </w:p>
-        </w:tc>
-        <w:tc>
-          <w:tcPr>
-            <w:tcW w:w="874" w:type="dxa"/>
-          </w:tcPr>
-          <w:p>
-            <w:pPr>
-              <w:pStyle w:val="NoSpacing"/>
-            </w:pPr>
-            <w:r>
-              <w:t>0</w:t>
-            </w:r>
-          </w:p>
-        </w:tc>
-        <w:tc>
-          <w:tcPr>
-            <w:tcW w:w="726" w:type="dxa"/>
-          </w:tcPr>
-          <w:p>
-            <w:pPr>
-              <w:pStyle w:val="NoSpacing"/>
-            </w:pPr>
-            <w:r>
-              <w:t>3</w:t>
-            </w:r>
-          </w:p>
-        </w:tc>
-        <w:tc>
-          <w:tcPr>
-            <w:tcW w:w="809" w:type="dxa"/>
-            <w:shd w:val="clear" w:color="auto" w:fill="auto"/>
-          </w:tcPr>
-          <w:p>
-            <w:pPr>
-              <w:pStyle w:val="NoSpacing"/>
-            </w:pPr>
-            <w:r>
-              <w:t>5</w:t>
-            </w:r>
-          </w:p>
-        </w:tc>
-        <w:tc>
-          <w:tcPr>
-            <w:tcW w:w="903" w:type="dxa"/>
-            <w:shd w:val="clear" w:color="auto" w:fill="auto"/>
-          </w:tcPr>
-          <w:p>
-            <w:pPr>
-              <w:pStyle w:val="NoSpacing"/>
-            </w:pPr>
-            <w:r>
-              <w:t>0</w:t>
-            </w:r>
-          </w:p>
-        </w:tc>
-        <w:tc>
-          <w:tcPr>
-            <w:tcW w:w="986" w:type="dxa"/>
-          </w:tcPr>
-          <w:p>
-            <w:pPr>
-              <w:pStyle w:val="NoSpacing"/>
-            </w:pPr>
-            <w:r>
-              <w:t>0</w:t>
-            </w:r>
-          </w:p>
-        </w:tc>
-        <w:tc>
-          <w:tcPr>
-            <w:tcW w:w="1417" w:type="dxa"/>
-          </w:tcPr>
-          <w:p>
-            <w:pPr>
-              <w:pStyle w:val="NoSpacing"/>
-            </w:pPr>
-            <w:r>
-              <w:t>999</w:t>
-            </w:r>
-          </w:p>
-        </w:tc>
-        <w:tc>
-          <w:tcPr>
-            <w:tcW w:w="2059" w:type="dxa"/>
-            <w:shd w:val="clear" w:color="auto" w:fill="auto"/>
-          </w:tcPr>
-          <w:p>
-            <w:pPr>
-              <w:pStyle w:val="NoSpacing"/>
-            </w:pPr>
-            <w:r>
-              <w:t>Drink water to refill your thirst</w:t>
-            </w:r>
-          </w:p>
-        </w:tc>
-      </w:tr>
-      <w:tr>
-        <w:tc>
-          <w:tcPr>
-            <w:tcW w:w="842" w:type="dxa"/>
-            <w:shd w:val="clear" w:color="auto" w:fill="auto"/>
-          </w:tcPr>
-          <w:p>
-            <w:pPr>
-              <w:pStyle w:val="NoSpacing"/>
-            </w:pPr>
-            <w:r>
-              <w:t>Corpse</w:t>
-            </w:r>
-          </w:p>
-        </w:tc>
-        <w:tc>
-          <w:tcPr>
-            <w:tcW w:w="874" w:type="dxa"/>
-          </w:tcPr>
-          <w:p>
-            <w:pPr>
-              <w:pStyle w:val="NoSpacing"/>
-            </w:pPr>
-            <w:r>
-              <w:t>5</w:t>
-            </w:r>
-          </w:p>
-        </w:tc>
-        <w:tc>
-          <w:tcPr>
-            <w:tcW w:w="726" w:type="dxa"/>
-          </w:tcPr>
-          <w:p>
-            <w:pPr>
-              <w:pStyle w:val="NoSpacing"/>
-            </w:pPr>
-            <w:r>
-              <w:t>2</w:t>
-            </w:r>
-          </w:p>
-        </w:tc>
-        <w:tc>
-          <w:tcPr>
-            <w:tcW w:w="809" w:type="dxa"/>
-            <w:shd w:val="clear" w:color="auto" w:fill="auto"/>
-          </w:tcPr>
-          <w:p>
-            <w:pPr>
-              <w:pStyle w:val="NoSpacing"/>
-            </w:pPr>
-            <w:r>
-              <w:t>10</w:t>
-            </w:r>
-          </w:p>
-        </w:tc>
-        <w:tc>
-          <w:tcPr>
-            <w:tcW w:w="903" w:type="dxa"/>
-            <w:shd w:val="clear" w:color="auto" w:fill="auto"/>
-          </w:tcPr>
-          <w:p>
-            <w:pPr>
-              <w:pStyle w:val="NoSpacing"/>
-            </w:pPr>
-            <w:r>
-              <w:t>5</w:t>
-            </w:r>
-          </w:p>
-        </w:tc>
-        <w:tc>
-          <w:tcPr>
-            <w:tcW w:w="986" w:type="dxa"/>
-          </w:tcPr>
-          <w:p>
-            <w:pPr>
-              <w:pStyle w:val="NoSpacing"/>
-            </w:pPr>
-            <w:r>
-              <w:t>5</w:t>
-            </w:r>
-          </w:p>
-        </w:tc>
-        <w:tc>
-          <w:tcPr>
-            <w:tcW w:w="1417" w:type="dxa"/>
-          </w:tcPr>
-          <w:p>
-            <w:pPr>
-              <w:pStyle w:val="NoSpacing"/>
-            </w:pPr>
-            <w:r>
-              <w:t>1</w:t>
-            </w:r>
-          </w:p>
-        </w:tc>
-        <w:tc>
-          <w:tcPr>
-            <w:tcW w:w="2059" w:type="dxa"/>
-            <w:shd w:val="clear" w:color="auto" w:fill="auto"/>
-          </w:tcPr>
-          <w:p>
-            <w:pPr>
-              <w:pStyle w:val="NoSpacing"/>
-            </w:pPr>
-            <w:r>
-              <w:t>Consume another being to grow stronger</w:t>
-            </w:r>
-          </w:p>
-        </w:tc>
-      </w:tr>
-    </w:tbl>
-    <w:p>
-      <w:pPr>
-        <w:pStyle w:val="NoSpacing"/>
-      </w:pPr>
-    </w:p>
-    <w:p>
-      <w:pPr>
-        <w:pStyle w:val="NoSpacing"/>
-      </w:pPr>
-      <w:r>
-        <w:t>8</w:t>
-      </w:r>
-      <w:r>
-        <w:t>.0 Game Flow</w:t>
+        <w:t>1</w:t>
+      </w:r>
+      <w:r>
+        <w:t>0</w:t>
+      </w:r>
+      <w:r>
+        <w:t>.1 Menu</w:t>
+      </w:r>
+    </w:p>
+    <w:p>
+      <w:pPr>
+        <w:pStyle w:val="NoSpacing"/>
+        <w:ind w:left="1440"/>
+      </w:pPr>
+      <w:r>
+        <w:t>&lt;</w:t>
+      </w:r>
+      <w:r>
+        <w:t>No menu options, as the player just watches the program play out&gt;</w:t>
       </w:r>
     </w:p>
     <w:p>
@@ -1317,7 +896,13 @@
         <w:ind w:left="720"/>
       </w:pPr>
       <w:r>
-        <w:t>9.1 ‘Mission’ / ‘Level’ structure</w:t>
+        <w:t>1</w:t>
+      </w:r>
+      <w:r>
+        <w:t>0</w:t>
+      </w:r>
+      <w:r>
+        <w:t>.2 Camera</w:t>
       </w:r>
     </w:p>
     <w:p>
@@ -1326,11 +911,13 @@
         <w:ind w:left="1440"/>
       </w:pPr>
       <w:r>
-        <w:lastRenderedPageBreak/>
         <w:t>&lt;</w:t>
       </w:r>
       <w:r>
-        <w:t>One map. It has water acting as an obstacle and has food scattered about randomly&gt;</w:t>
+        <w:t>The camera remains still, overlooking the entire map at once</w:t>
+      </w:r>
+      <w:r>
+        <w:t>&gt;</w:t>
       </w:r>
     </w:p>
     <w:p>
@@ -1339,7 +926,13 @@
         <w:ind w:left="720"/>
       </w:pPr>
       <w:r>
-        <w:t>9.2 Objectives</w:t>
+        <w:t>1</w:t>
+      </w:r>
+      <w:r>
+        <w:t>0</w:t>
+      </w:r>
+      <w:r>
+        <w:t>.3 Controls</w:t>
       </w:r>
     </w:p>
     <w:p>
@@ -1351,24 +944,30 @@
         <w:t>&lt;</w:t>
       </w:r>
       <w:r>
-        <w:t>The player simply watches the AI do their thing&gt;</w:t>
-      </w:r>
-    </w:p>
-    <w:p>
-      <w:pPr>
-        <w:pStyle w:val="NoSpacing"/>
-        <w:ind w:left="1440"/>
-      </w:pPr>
-    </w:p>
-    <w:p>
-      <w:pPr>
-        <w:pStyle w:val="NoSpacing"/>
-      </w:pPr>
-      <w:r>
-        <w:t>9</w:t>
-      </w:r>
-      <w:r>
-        <w:t>.0 Levels</w:t>
+        <w:t>No controls, as the player isn’t meant to interact with the program</w:t>
+      </w:r>
+      <w:r>
+        <w:t>&gt;</w:t>
+      </w:r>
+    </w:p>
+    <w:p>
+      <w:pPr>
+        <w:pStyle w:val="NoSpacing"/>
+        <w:ind w:left="720"/>
+      </w:pPr>
+    </w:p>
+    <w:p>
+      <w:pPr>
+        <w:pStyle w:val="NoSpacing"/>
+      </w:pPr>
+      <w:r>
+        <w:t>1</w:t>
+      </w:r>
+      <w:r>
+        <w:t>1</w:t>
+      </w:r>
+      <w:r>
+        <w:t>.0 Asset List</w:t>
       </w:r>
     </w:p>
     <w:p>
@@ -1377,176 +976,54 @@
         <w:ind w:firstLine="720"/>
       </w:pPr>
       <w:r>
+        <w:t>&lt;List all files needed, along with known attributes &gt;</w:t>
+      </w:r>
+    </w:p>
+    <w:p>
+      <w:pPr>
+        <w:pStyle w:val="NoSpacing"/>
+        <w:ind w:firstLine="720"/>
+      </w:pPr>
+    </w:p>
+    <w:p>
+      <w:pPr>
+        <w:pStyle w:val="NoSpacing"/>
+      </w:pPr>
+      <w:r>
+        <w:t>1</w:t>
+      </w:r>
+      <w:r>
+        <w:t>2</w:t>
+      </w:r>
+      <w:r>
+        <w:t>.0 Technical Risks</w:t>
+      </w:r>
+    </w:p>
+    <w:p>
+      <w:pPr>
+        <w:pStyle w:val="NoSpacing"/>
+        <w:ind w:left="720"/>
+      </w:pPr>
+      <w:r>
         <w:t>&lt;</w:t>
       </w:r>
       <w:r>
-        <w:t xml:space="preserve">Only one level, so no differing behaviours outside of food placement </w:t>
+        <w:t>The</w:t>
+      </w:r>
+      <w:r>
+        <w:t xml:space="preserve"> project is going to be very small scale and simple in terms of everything</w:t>
+      </w:r>
+      <w:r>
+        <w:t>, therefore no technical risks</w:t>
       </w:r>
       <w:r>
         <w:t>&gt;</w:t>
       </w:r>
-    </w:p>
-    <w:p>
-      <w:pPr>
-        <w:pStyle w:val="NoSpacing"/>
-        <w:ind w:firstLine="720"/>
-      </w:pPr>
-    </w:p>
-    <w:p>
-      <w:pPr>
-        <w:pStyle w:val="NoSpacing"/>
-      </w:pPr>
-      <w:r>
-        <w:t>1</w:t>
-      </w:r>
-      <w:r>
-        <w:t>0</w:t>
-      </w:r>
-      <w:r>
-        <w:t>.0 Interface</w:t>
-      </w:r>
-    </w:p>
-    <w:p>
-      <w:pPr>
-        <w:pStyle w:val="NoSpacing"/>
-        <w:ind w:left="720"/>
-      </w:pPr>
-      <w:r>
-        <w:t>1</w:t>
-      </w:r>
-      <w:r>
-        <w:t>0</w:t>
-      </w:r>
-      <w:r>
-        <w:t>.1 Menu</w:t>
-      </w:r>
-    </w:p>
-    <w:p>
-      <w:pPr>
-        <w:pStyle w:val="NoSpacing"/>
-        <w:ind w:left="1440"/>
-      </w:pPr>
-      <w:r>
-        <w:t>&lt;</w:t>
-      </w:r>
-      <w:r>
-        <w:t>No menu options, as the player just watches the program play out&gt;</w:t>
-      </w:r>
-    </w:p>
-    <w:p>
-      <w:pPr>
-        <w:pStyle w:val="NoSpacing"/>
-        <w:ind w:left="720"/>
-      </w:pPr>
-      <w:r>
-        <w:t>1</w:t>
-      </w:r>
-      <w:r>
-        <w:t>0</w:t>
-      </w:r>
-      <w:r>
-        <w:t>.2 Camera</w:t>
-      </w:r>
-    </w:p>
-    <w:p>
-      <w:pPr>
-        <w:pStyle w:val="NoSpacing"/>
-        <w:ind w:left="1440"/>
-      </w:pPr>
-      <w:r>
-        <w:t>&lt;</w:t>
-      </w:r>
-      <w:r>
-        <w:t>The camera remains still, overlooking the entire map at once</w:t>
-      </w:r>
-      <w:r>
-        <w:t>&gt;</w:t>
-      </w:r>
-    </w:p>
-    <w:p>
-      <w:pPr>
-        <w:pStyle w:val="NoSpacing"/>
-        <w:ind w:left="720"/>
-      </w:pPr>
-      <w:r>
-        <w:t>1</w:t>
-      </w:r>
-      <w:r>
-        <w:t>0</w:t>
-      </w:r>
-      <w:r>
-        <w:t>.3 Controls</w:t>
-      </w:r>
-    </w:p>
-    <w:p>
-      <w:pPr>
-        <w:pStyle w:val="NoSpacing"/>
-        <w:ind w:left="1440"/>
-      </w:pPr>
-      <w:r>
-        <w:t>&lt;</w:t>
-      </w:r>
-      <w:r>
-        <w:t>No controls, as the player isn’t meant to interact with the program</w:t>
-      </w:r>
-      <w:r>
-        <w:t>&gt;</w:t>
-      </w:r>
-    </w:p>
-    <w:p>
-      <w:pPr>
-        <w:pStyle w:val="NoSpacing"/>
-        <w:ind w:left="720"/>
-      </w:pPr>
-    </w:p>
-    <w:p>
-      <w:pPr>
-        <w:pStyle w:val="NoSpacing"/>
-      </w:pPr>
-      <w:r>
-        <w:t>14.0 Asset List</w:t>
-      </w:r>
-    </w:p>
-    <w:p>
-      <w:pPr>
-        <w:pStyle w:val="NoSpacing"/>
-        <w:ind w:firstLine="720"/>
-      </w:pPr>
-      <w:r>
-        <w:t>&lt;List all files needed, along with known attributes &gt;</w:t>
-      </w:r>
-    </w:p>
-    <w:p>
-      <w:pPr>
-        <w:pStyle w:val="NoSpacing"/>
-        <w:ind w:firstLine="720"/>
-      </w:pPr>
-    </w:p>
-    <w:p>
-      <w:pPr>
-        <w:pStyle w:val="NoSpacing"/>
-      </w:pPr>
-      <w:r>
-        <w:t>16.0 Technical Risks</w:t>
-      </w:r>
-    </w:p>
-    <w:p>
-      <w:pPr>
-        <w:pStyle w:val="NoSpacing"/>
-        <w:ind w:left="720"/>
-      </w:pPr>
-      <w:r>
-        <w:t>&lt;</w:t>
-      </w:r>
-      <w:r>
-        <w:t>The only risks in the project are in the stretch goals. Of which, intimidation radius and territories may prove to be the most difficult. If they prove to take too much time, then I’ll have to simply not finish them</w:t>
-      </w:r>
-      <w:r>
-        <w:t>&gt;</w:t>
-      </w:r>
+      <w:bookmarkStart w:id="6" w:name="_GoBack"/>
       <w:bookmarkEnd w:id="3"/>
       <w:bookmarkEnd w:id="4"/>
       <w:bookmarkEnd w:id="5"/>
+      <w:bookmarkEnd w:id="6"/>
     </w:p>
     <w:sectPr>
       <w:headerReference w:type="default" r:id="rId11"/>
@@ -6207,6 +5684,15 @@
 </file>
 
 <file path=customXml/item1.xml><?xml version="1.0" encoding="utf-8"?>
+<?mso-contentType ?>
+<FormTemplates xmlns="http://schemas.microsoft.com/sharepoint/v3/contenttype/forms">
+  <Display>DocumentLibraryForm</Display>
+  <Edit>DocumentLibraryForm</Edit>
+  <New>DocumentLibraryForm</New>
+</FormTemplates>
+</file>
+
+<file path=customXml/item2.xml><?xml version="1.0" encoding="utf-8"?>
 <ct:contentTypeSchema xmlns:ct="http://schemas.microsoft.com/office/2006/metadata/contentType" xmlns:ma="http://schemas.microsoft.com/office/2006/metadata/properties/metaAttributes" ct:_="" ma:_="" ma:contentTypeName="Document" ma:contentTypeID="0x01010016F4542A8E7DD640B3BC4F081D67BD17" ma:contentTypeVersion="12" ma:contentTypeDescription="Create a new document." ma:contentTypeScope="" ma:versionID="27c2dbada59f2179a6cad865b3b91926">
   <xsd:schema xmlns:xsd="http://www.w3.org/2001/XMLSchema" xmlns:xs="http://www.w3.org/2001/XMLSchema" xmlns:p="http://schemas.microsoft.com/office/2006/metadata/properties" xmlns:ns2="6ac566f0-206d-4bc5-bcec-ce830458d3f1" xmlns:ns3="4ba0a89f-8d28-45b8-8c8a-cf56563c9d8a" targetNamespace="http://schemas.microsoft.com/office/2006/metadata/properties" ma:root="true" ma:fieldsID="bbbd863d49b046c436f58500a7a6c075" ns2:_="" ns3:_="">
     <xsd:import namespace="6ac566f0-206d-4bc5-bcec-ce830458d3f1"/>
@@ -6403,15 +5889,6 @@
 </ct:contentTypeSchema>
 </file>
 
-<file path=customXml/item2.xml><?xml version="1.0" encoding="utf-8"?>
-<?mso-contentType ?>
-<FormTemplates xmlns="http://schemas.microsoft.com/sharepoint/v3/contenttype/forms">
-  <Display>DocumentLibraryForm</Display>
-  <Edit>DocumentLibraryForm</Edit>
-  <New>DocumentLibraryForm</New>
-</FormTemplates>
-</file>
-
 <file path=customXml/item3.xml><?xml version="1.0" encoding="utf-8"?>
 <p:properties xmlns:p="http://schemas.microsoft.com/office/2006/metadata/properties" xmlns:xsi="http://www.w3.org/2001/XMLSchema-instance" xmlns:pc="http://schemas.microsoft.com/office/infopath/2007/PartnerControls">
   <documentManagement/>
@@ -6419,6 +5896,14 @@
 </file>
 
 <file path=customXml/itemProps1.xml><?xml version="1.0" encoding="utf-8"?>
+<ds:datastoreItem xmlns:ds="http://schemas.openxmlformats.org/officeDocument/2006/customXml" ds:itemID="{AF690011-DE0B-4F69-ABFB-690552A9337D}">
+  <ds:schemaRefs>
+    <ds:schemaRef ds:uri="http://schemas.microsoft.com/sharepoint/v3/contenttype/forms"/>
+  </ds:schemaRefs>
+</ds:datastoreItem>
+</file>
+
+<file path=customXml/itemProps2.xml><?xml version="1.0" encoding="utf-8"?>
 <ds:datastoreItem xmlns:ds="http://schemas.openxmlformats.org/officeDocument/2006/customXml" ds:itemID="{7A4D9BC2-F823-4E9F-B193-E87001CD10B4}">
   <ds:schemaRefs>
     <ds:schemaRef ds:uri="http://schemas.microsoft.com/office/2006/metadata/contentType"/>
@@ -6437,14 +5922,6 @@
 </ds:datastoreItem>
 </file>
 
-<file path=customXml/itemProps2.xml><?xml version="1.0" encoding="utf-8"?>
-<ds:datastoreItem xmlns:ds="http://schemas.openxmlformats.org/officeDocument/2006/customXml" ds:itemID="{AF690011-DE0B-4F69-ABFB-690552A9337D}">
-  <ds:schemaRefs>
-    <ds:schemaRef ds:uri="http://schemas.microsoft.com/sharepoint/v3/contenttype/forms"/>
-  </ds:schemaRefs>
-</ds:datastoreItem>
-</file>
-
 <file path=customXml/itemProps3.xml><?xml version="1.0" encoding="utf-8"?>
 <ds:datastoreItem xmlns:ds="http://schemas.openxmlformats.org/officeDocument/2006/customXml" ds:itemID="{35A48CE1-F8EF-4B81-B6B6-5BD9516503DE}">
   <ds:schemaRefs>

</xml_diff>